<commit_message>
Ajout des documents finaux, incluant le document de remise
Le document final de remise s'appelle _DOCUMENT DE REMISE
</commit_message>
<xml_diff>
--- a/Epopee/_REMISE/bilanN.docx
+++ b/Epopee/_REMISE/bilanN.docx
@@ -6,39 +6,32 @@
       <w:pPr>
         <w:jc w:val="both"/>
         <w:rPr>
-          <w:rFonts w:ascii="Times New Roman" w:hAnsi="Times New Roman" w:cs="Times New Roman"/>
+          <w:rFonts w:cstheme="minorHAnsi"/>
           <w:b/>
-          <w:sz w:val="24"/>
-          <w:szCs w:val="24"/>
           <w:u w:val="single"/>
         </w:rPr>
       </w:pPr>
-      <w:r>
-        <w:rPr>
-          <w:rFonts w:ascii="Times New Roman" w:hAnsi="Times New Roman" w:cs="Times New Roman"/>
+      <w:bookmarkStart w:id="0" w:name="_GoBack"/>
+      <w:r>
+        <w:rPr>
+          <w:rFonts w:cstheme="minorHAnsi"/>
           <w:b/>
-          <w:sz w:val="24"/>
-          <w:szCs w:val="24"/>
           <w:u w:val="single"/>
         </w:rPr>
         <w:t>Nicolas Labonté</w:t>
       </w:r>
       <w:r>
         <w:rPr>
-          <w:rFonts w:ascii="Times New Roman" w:hAnsi="Times New Roman" w:cs="Times New Roman"/>
+          <w:rFonts w:cstheme="minorHAnsi"/>
           <w:b/>
-          <w:sz w:val="24"/>
-          <w:szCs w:val="24"/>
           <w:u w:val="single"/>
         </w:rPr>
         <w:t xml:space="preserve"> - </w:t>
       </w:r>
       <w:r>
         <w:rPr>
-          <w:rFonts w:ascii="Times New Roman" w:hAnsi="Times New Roman" w:cs="Times New Roman"/>
+          <w:rFonts w:cstheme="minorHAnsi"/>
           <w:b/>
-          <w:sz w:val="24"/>
-          <w:szCs w:val="24"/>
           <w:u w:val="single"/>
         </w:rPr>
         <w:t>Bilan</w:t>
@@ -48,64 +41,42 @@
       <w:pPr>
         <w:jc w:val="both"/>
         <w:rPr>
-          <w:rFonts w:ascii="Times New Roman" w:hAnsi="Times New Roman" w:cs="Times New Roman"/>
-          <w:sz w:val="24"/>
-          <w:szCs w:val="24"/>
-        </w:rPr>
-      </w:pPr>
-      <w:r>
-        <w:rPr>
-          <w:rFonts w:ascii="Times New Roman" w:hAnsi="Times New Roman" w:cs="Times New Roman"/>
-          <w:sz w:val="24"/>
-          <w:szCs w:val="24"/>
+          <w:rFonts w:cstheme="minorHAnsi"/>
+        </w:rPr>
+      </w:pPr>
+      <w:r>
+        <w:rPr>
+          <w:rFonts w:cstheme="minorHAnsi"/>
         </w:rPr>
         <w:t xml:space="preserve">Le projet final </w:t>
       </w:r>
       <w:r>
         <w:rPr>
-          <w:rFonts w:ascii="Times New Roman" w:hAnsi="Times New Roman" w:cs="Times New Roman"/>
-          <w:sz w:val="24"/>
-          <w:szCs w:val="24"/>
-        </w:rPr>
-        <w:t>est une belle réussite</w:t>
-      </w:r>
-      <w:r>
-        <w:rPr>
-          <w:rFonts w:ascii="Times New Roman" w:hAnsi="Times New Roman" w:cs="Times New Roman"/>
-          <w:sz w:val="24"/>
-          <w:szCs w:val="24"/>
-        </w:rPr>
-        <w:t>, selon moi. Je crois que nous avons réussi à améliorer la grande majorité des aspects</w:t>
-      </w:r>
-      <w:r>
-        <w:rPr>
-          <w:rFonts w:ascii="Times New Roman" w:hAnsi="Times New Roman" w:cs="Times New Roman"/>
-          <w:sz w:val="24"/>
-          <w:szCs w:val="24"/>
+          <w:rFonts w:cstheme="minorHAnsi"/>
+        </w:rPr>
+        <w:t>est une belle réussite, selon moi. Je crois que nous avons réussi à améliorer la grande majorité des aspects</w:t>
+      </w:r>
+      <w:r>
+        <w:rPr>
+          <w:rFonts w:cstheme="minorHAnsi"/>
         </w:rPr>
         <w:t xml:space="preserve"> du jeu original, comme les graphismes, la jouabilité et la narrative. </w:t>
       </w:r>
       <w:r>
         <w:rPr>
-          <w:rFonts w:ascii="Times New Roman" w:hAnsi="Times New Roman" w:cs="Times New Roman"/>
-          <w:sz w:val="24"/>
-          <w:szCs w:val="24"/>
+          <w:rFonts w:cstheme="minorHAnsi"/>
         </w:rPr>
         <w:t xml:space="preserve">Je suis content d’avoir créé </w:t>
       </w:r>
       <w:r>
         <w:rPr>
-          <w:rFonts w:ascii="Times New Roman" w:hAnsi="Times New Roman" w:cs="Times New Roman"/>
-          <w:sz w:val="24"/>
-          <w:szCs w:val="24"/>
+          <w:rFonts w:cstheme="minorHAnsi"/>
         </w:rPr>
         <w:t>une narrative qui est, selon moi, relativement intéressante et avec des personnages qui ont du cœur, de la variété et de l’</w:t>
       </w:r>
       <w:r>
         <w:rPr>
-          <w:rFonts w:ascii="Times New Roman" w:hAnsi="Times New Roman" w:cs="Times New Roman"/>
-          <w:sz w:val="24"/>
-          <w:szCs w:val="24"/>
+          <w:rFonts w:cstheme="minorHAnsi"/>
         </w:rPr>
         <w:t>authenticité.</w:t>
       </w:r>
@@ -114,80 +85,60 @@
       <w:pPr>
         <w:jc w:val="both"/>
         <w:rPr>
-          <w:rFonts w:ascii="Times New Roman" w:hAnsi="Times New Roman" w:cs="Times New Roman"/>
-          <w:sz w:val="24"/>
-          <w:szCs w:val="24"/>
-        </w:rPr>
-      </w:pPr>
-      <w:r>
-        <w:rPr>
-          <w:rFonts w:ascii="Times New Roman" w:hAnsi="Times New Roman" w:cs="Times New Roman"/>
-          <w:sz w:val="24"/>
-          <w:szCs w:val="24"/>
+          <w:rFonts w:cstheme="minorHAnsi"/>
+        </w:rPr>
+      </w:pPr>
+      <w:r>
+        <w:rPr>
+          <w:rFonts w:cstheme="minorHAnsi"/>
         </w:rPr>
         <w:t>La version finale du jeu</w:t>
       </w:r>
       <w:r>
         <w:rPr>
-          <w:rFonts w:ascii="Times New Roman" w:hAnsi="Times New Roman" w:cs="Times New Roman"/>
-          <w:sz w:val="24"/>
-          <w:szCs w:val="24"/>
+          <w:rFonts w:cstheme="minorHAnsi"/>
         </w:rPr>
         <w:t xml:space="preserve"> offre un système de combat </w:t>
       </w:r>
       <w:r>
         <w:rPr>
-          <w:rFonts w:ascii="Times New Roman" w:hAnsi="Times New Roman" w:cs="Times New Roman"/>
-          <w:sz w:val="24"/>
-          <w:szCs w:val="24"/>
+          <w:rFonts w:cstheme="minorHAnsi"/>
         </w:rPr>
         <w:t xml:space="preserve">amélioré, avec par exemple un choix de la cible. </w:t>
       </w:r>
       <w:r>
         <w:rPr>
-          <w:rFonts w:ascii="Times New Roman" w:hAnsi="Times New Roman" w:cs="Times New Roman"/>
-          <w:sz w:val="24"/>
-          <w:szCs w:val="24"/>
+          <w:rFonts w:cstheme="minorHAnsi"/>
         </w:rPr>
         <w:t xml:space="preserve">Cependant, </w:t>
       </w:r>
       <w:r>
         <w:rPr>
-          <w:rFonts w:ascii="Times New Roman" w:hAnsi="Times New Roman" w:cs="Times New Roman"/>
-          <w:sz w:val="24"/>
-          <w:szCs w:val="24"/>
+          <w:rFonts w:cstheme="minorHAnsi"/>
         </w:rPr>
         <w:t xml:space="preserve">la mécanique de base est la même que le jeu orignal : du tour-par-tour </w:t>
       </w:r>
       <w:r>
         <w:rPr>
-          <w:rFonts w:ascii="Times New Roman" w:hAnsi="Times New Roman" w:cs="Times New Roman"/>
-          <w:sz w:val="24"/>
-          <w:szCs w:val="24"/>
+          <w:rFonts w:cstheme="minorHAnsi"/>
         </w:rPr>
         <w:t xml:space="preserve">avec 3 choix, soit la magie, l’attaque physique ou la fuite. </w:t>
       </w:r>
       <w:r>
         <w:rPr>
-          <w:rFonts w:ascii="Times New Roman" w:hAnsi="Times New Roman" w:cs="Times New Roman"/>
-          <w:sz w:val="24"/>
-          <w:szCs w:val="24"/>
+          <w:rFonts w:cstheme="minorHAnsi"/>
         </w:rPr>
         <w:t xml:space="preserve">Nous trouvions que ce système </w:t>
       </w:r>
       <w:r>
         <w:rPr>
-          <w:rFonts w:ascii="Times New Roman" w:hAnsi="Times New Roman" w:cs="Times New Roman"/>
-          <w:sz w:val="24"/>
-          <w:szCs w:val="24"/>
+          <w:rFonts w:cstheme="minorHAnsi"/>
         </w:rPr>
         <w:t>était adéquat pour le type de jeu et la tranche d’</w:t>
       </w:r>
       <w:r>
         <w:rPr>
-          <w:rFonts w:ascii="Times New Roman" w:hAnsi="Times New Roman" w:cs="Times New Roman"/>
-          <w:sz w:val="24"/>
-          <w:szCs w:val="24"/>
+          <w:rFonts w:cstheme="minorHAnsi"/>
         </w:rPr>
         <w:t xml:space="preserve">âge visée. </w:t>
       </w:r>
@@ -197,152 +148,156 @@
         <w:spacing w:line="276" w:lineRule="auto"/>
         <w:jc w:val="both"/>
         <w:rPr>
-          <w:rFonts w:ascii="Times New Roman" w:hAnsi="Times New Roman" w:cs="Times New Roman"/>
-          <w:sz w:val="24"/>
-          <w:szCs w:val="24"/>
-        </w:rPr>
-      </w:pPr>
-      <w:r>
-        <w:rPr>
-          <w:rFonts w:ascii="Times New Roman" w:hAnsi="Times New Roman" w:cs="Times New Roman"/>
-          <w:sz w:val="24"/>
-          <w:szCs w:val="24"/>
+          <w:rFonts w:cstheme="minorHAnsi"/>
+        </w:rPr>
+      </w:pPr>
+      <w:r>
+        <w:rPr>
+          <w:rFonts w:cstheme="minorHAnsi"/>
         </w:rPr>
         <w:t xml:space="preserve">Je suis très fier de ma programmation. </w:t>
       </w:r>
       <w:r>
         <w:rPr>
-          <w:rFonts w:ascii="Times New Roman" w:hAnsi="Times New Roman" w:cs="Times New Roman"/>
-          <w:sz w:val="24"/>
-          <w:szCs w:val="24"/>
-        </w:rPr>
-        <w:t>J’ai vraiment l’impression de m’être amélioré en programmation ActionScript durant ce travail</w:t>
-      </w:r>
-      <w:r>
-        <w:rPr>
-          <w:rFonts w:ascii="Times New Roman" w:hAnsi="Times New Roman" w:cs="Times New Roman"/>
-          <w:sz w:val="24"/>
-          <w:szCs w:val="24"/>
+          <w:rFonts w:cstheme="minorHAnsi"/>
+        </w:rPr>
+        <w:t xml:space="preserve">J’ai vraiment l’impression de m’être amélioré en programmation </w:t>
+      </w:r>
+      <w:proofErr w:type="spellStart"/>
+      <w:r>
+        <w:rPr>
+          <w:rFonts w:cstheme="minorHAnsi"/>
+        </w:rPr>
+        <w:t>ActionScript</w:t>
+      </w:r>
+      <w:proofErr w:type="spellEnd"/>
+      <w:r>
+        <w:rPr>
+          <w:rFonts w:cstheme="minorHAnsi"/>
+        </w:rPr>
+        <w:t xml:space="preserve"> durant ce travail</w:t>
+      </w:r>
+      <w:r>
+        <w:rPr>
+          <w:rFonts w:cstheme="minorHAnsi"/>
         </w:rPr>
         <w:t xml:space="preserve">. J’ai plus de confiance en mes compétences, et je trouve de </w:t>
       </w:r>
       <w:r>
         <w:rPr>
-          <w:rFonts w:ascii="Times New Roman" w:hAnsi="Times New Roman" w:cs="Times New Roman"/>
-          <w:sz w:val="24"/>
-          <w:szCs w:val="24"/>
+          <w:rFonts w:cstheme="minorHAnsi"/>
         </w:rPr>
         <w:t>nouvelle manière</w:t>
       </w:r>
       <w:r>
         <w:rPr>
-          <w:rFonts w:ascii="Times New Roman" w:hAnsi="Times New Roman" w:cs="Times New Roman"/>
-          <w:sz w:val="24"/>
-          <w:szCs w:val="24"/>
+          <w:rFonts w:cstheme="minorHAnsi"/>
         </w:rPr>
         <w:t xml:space="preserve"> d’atteindre mon but. </w:t>
       </w:r>
       <w:r>
         <w:rPr>
-          <w:rFonts w:ascii="Times New Roman" w:hAnsi="Times New Roman" w:cs="Times New Roman"/>
-          <w:sz w:val="24"/>
-          <w:szCs w:val="24"/>
+          <w:rFonts w:cstheme="minorHAnsi"/>
         </w:rPr>
         <w:t xml:space="preserve">Mes méthodes sont parfois peu propres (avec de nombreuses fonctions désuètes en commentaires), mais je suis tout-de-même arrivé </w:t>
       </w:r>
       <w:r>
         <w:rPr>
-          <w:rFonts w:ascii="Times New Roman" w:hAnsi="Times New Roman" w:cs="Times New Roman"/>
-          <w:sz w:val="24"/>
-          <w:szCs w:val="24"/>
-        </w:rPr>
-        <w:t xml:space="preserve">à intégré la presque totalité de ce qu’on voulais originalement, sans grande difficulté. </w:t>
-      </w:r>
-      <w:r>
-        <w:rPr>
-          <w:rFonts w:ascii="Times New Roman" w:hAnsi="Times New Roman" w:cs="Times New Roman"/>
-          <w:sz w:val="24"/>
-          <w:szCs w:val="24"/>
+          <w:rFonts w:cstheme="minorHAnsi"/>
+        </w:rPr>
+        <w:t xml:space="preserve">à </w:t>
+      </w:r>
+      <w:proofErr w:type="spellStart"/>
+      <w:r>
+        <w:rPr>
+          <w:rFonts w:cstheme="minorHAnsi"/>
+        </w:rPr>
+        <w:t>intégré</w:t>
+      </w:r>
+      <w:proofErr w:type="spellEnd"/>
+      <w:r>
+        <w:rPr>
+          <w:rFonts w:cstheme="minorHAnsi"/>
+        </w:rPr>
+        <w:t xml:space="preserve"> la presque totalité de ce qu’on </w:t>
+      </w:r>
+      <w:proofErr w:type="spellStart"/>
+      <w:r>
+        <w:rPr>
+          <w:rFonts w:cstheme="minorHAnsi"/>
+        </w:rPr>
+        <w:t>voulais</w:t>
+      </w:r>
+      <w:proofErr w:type="spellEnd"/>
+      <w:r>
+        <w:rPr>
+          <w:rFonts w:cstheme="minorHAnsi"/>
+        </w:rPr>
+        <w:t xml:space="preserve"> originalement, sans grande difficulté. </w:t>
+      </w:r>
+      <w:r>
+        <w:rPr>
+          <w:rFonts w:cstheme="minorHAnsi"/>
         </w:rPr>
         <w:t>J’ai quelque fois eu recours à mes collègues, et je n’ai pas de honte à l’</w:t>
       </w:r>
       <w:r>
         <w:rPr>
-          <w:rFonts w:ascii="Times New Roman" w:hAnsi="Times New Roman" w:cs="Times New Roman"/>
-          <w:sz w:val="24"/>
-          <w:szCs w:val="24"/>
+          <w:rFonts w:cstheme="minorHAnsi"/>
         </w:rPr>
         <w:t>admettre</w:t>
       </w:r>
       <w:r>
         <w:rPr>
-          <w:rFonts w:ascii="Times New Roman" w:hAnsi="Times New Roman" w:cs="Times New Roman"/>
-          <w:sz w:val="24"/>
-          <w:szCs w:val="24"/>
+          <w:rFonts w:cstheme="minorHAnsi"/>
         </w:rPr>
         <w:t xml:space="preserve">. </w:t>
       </w:r>
       <w:r>
         <w:rPr>
-          <w:rFonts w:ascii="Times New Roman" w:hAnsi="Times New Roman" w:cs="Times New Roman"/>
-          <w:sz w:val="24"/>
-          <w:szCs w:val="24"/>
+          <w:rFonts w:cstheme="minorHAnsi"/>
         </w:rPr>
         <w:t xml:space="preserve">Cependant, j’ai </w:t>
       </w:r>
       <w:r>
         <w:rPr>
-          <w:rFonts w:ascii="Times New Roman" w:hAnsi="Times New Roman" w:cs="Times New Roman"/>
-          <w:sz w:val="24"/>
-          <w:szCs w:val="24"/>
+          <w:rFonts w:cstheme="minorHAnsi"/>
         </w:rPr>
         <w:t xml:space="preserve">gagné de l’aisance face au code et </w:t>
       </w:r>
       <w:r>
         <w:rPr>
-          <w:rFonts w:ascii="Times New Roman" w:hAnsi="Times New Roman" w:cs="Times New Roman"/>
-          <w:sz w:val="24"/>
-          <w:szCs w:val="24"/>
+          <w:rFonts w:cstheme="minorHAnsi"/>
         </w:rPr>
         <w:t xml:space="preserve">j’ai établi ma propre façon de faire certaines choses. Par exemple, le système de dialogues </w:t>
       </w:r>
       <w:r>
         <w:rPr>
-          <w:rFonts w:ascii="Times New Roman" w:hAnsi="Times New Roman" w:cs="Times New Roman"/>
-          <w:sz w:val="24"/>
-          <w:szCs w:val="24"/>
+          <w:rFonts w:cstheme="minorHAnsi"/>
         </w:rPr>
         <w:t xml:space="preserve">déclenché par zones est </w:t>
       </w:r>
       <w:r>
         <w:rPr>
-          <w:rFonts w:ascii="Times New Roman" w:hAnsi="Times New Roman" w:cs="Times New Roman"/>
-          <w:sz w:val="24"/>
-          <w:szCs w:val="24"/>
+          <w:rFonts w:cstheme="minorHAnsi"/>
         </w:rPr>
         <w:t xml:space="preserve">efficace et me permet de faire tout ce dont j’ai besoin sans grande restrictions. </w:t>
       </w:r>
       <w:r>
         <w:rPr>
-          <w:rFonts w:ascii="Times New Roman" w:hAnsi="Times New Roman" w:cs="Times New Roman"/>
-          <w:sz w:val="24"/>
-          <w:szCs w:val="24"/>
+          <w:rFonts w:cstheme="minorHAnsi"/>
         </w:rPr>
         <w:t xml:space="preserve">Il en va de même pour mon système de magasin, greffé sur le système de dialogues </w:t>
       </w:r>
       <w:r>
         <w:rPr>
-          <w:rFonts w:ascii="Times New Roman" w:hAnsi="Times New Roman" w:cs="Times New Roman"/>
-          <w:sz w:val="24"/>
-          <w:szCs w:val="24"/>
+          <w:rFonts w:cstheme="minorHAnsi"/>
         </w:rPr>
         <w:t>préexistant</w:t>
       </w:r>
       <w:r>
         <w:rPr>
-          <w:rFonts w:ascii="Times New Roman" w:hAnsi="Times New Roman" w:cs="Times New Roman"/>
-          <w:sz w:val="24"/>
-          <w:szCs w:val="24"/>
+          <w:rFonts w:cstheme="minorHAnsi"/>
         </w:rPr>
         <w:t xml:space="preserve">. </w:t>
       </w:r>
@@ -352,104 +307,78 @@
         <w:spacing w:line="276" w:lineRule="auto"/>
         <w:jc w:val="both"/>
         <w:rPr>
-          <w:rFonts w:ascii="Times New Roman" w:hAnsi="Times New Roman" w:cs="Times New Roman"/>
-          <w:sz w:val="24"/>
-          <w:szCs w:val="24"/>
-        </w:rPr>
-      </w:pPr>
-      <w:r>
-        <w:rPr>
-          <w:rFonts w:ascii="Times New Roman" w:hAnsi="Times New Roman" w:cs="Times New Roman"/>
-          <w:sz w:val="24"/>
-          <w:szCs w:val="24"/>
+          <w:rFonts w:cstheme="minorHAnsi"/>
+        </w:rPr>
+      </w:pPr>
+      <w:r>
+        <w:rPr>
+          <w:rFonts w:cstheme="minorHAnsi"/>
         </w:rPr>
         <w:t xml:space="preserve">J’étais extrêmement satisfait avec l’état du jeu jusqu’à aujourd’hui. Malheureusement, pour des raisons que j’ignore, une panoplie de nouveaux bug </w:t>
       </w:r>
       <w:r>
         <w:rPr>
-          <w:rFonts w:ascii="Times New Roman" w:hAnsi="Times New Roman" w:cs="Times New Roman"/>
-          <w:sz w:val="24"/>
-          <w:szCs w:val="24"/>
+          <w:rFonts w:cstheme="minorHAnsi"/>
         </w:rPr>
         <w:t xml:space="preserve">handicapants </w:t>
       </w:r>
       <w:r>
         <w:rPr>
-          <w:rFonts w:ascii="Times New Roman" w:hAnsi="Times New Roman" w:cs="Times New Roman"/>
-          <w:sz w:val="24"/>
-          <w:szCs w:val="24"/>
+          <w:rFonts w:cstheme="minorHAnsi"/>
         </w:rPr>
         <w:t>se sont créés depuis l</w:t>
       </w:r>
       <w:r>
         <w:rPr>
-          <w:rFonts w:ascii="Times New Roman" w:hAnsi="Times New Roman" w:cs="Times New Roman"/>
-          <w:sz w:val="24"/>
-          <w:szCs w:val="24"/>
+          <w:rFonts w:cstheme="minorHAnsi"/>
         </w:rPr>
         <w:t>a dernière fois ou j’ai touché au code.</w:t>
       </w:r>
       <w:r>
         <w:rPr>
-          <w:rFonts w:ascii="Times New Roman" w:hAnsi="Times New Roman" w:cs="Times New Roman"/>
-          <w:sz w:val="24"/>
-          <w:szCs w:val="24"/>
+          <w:rFonts w:cstheme="minorHAnsi"/>
         </w:rPr>
         <w:t xml:space="preserve"> Cela pourrait être le résultat de modifications dans la bibliothèque ou autre, mais le résultat </w:t>
       </w:r>
       <w:r>
         <w:rPr>
-          <w:rFonts w:ascii="Times New Roman" w:hAnsi="Times New Roman" w:cs="Times New Roman"/>
-          <w:sz w:val="24"/>
-          <w:szCs w:val="24"/>
+          <w:rFonts w:cstheme="minorHAnsi"/>
         </w:rPr>
         <w:t>n’</w:t>
       </w:r>
       <w:r>
         <w:rPr>
-          <w:rFonts w:ascii="Times New Roman" w:hAnsi="Times New Roman" w:cs="Times New Roman"/>
-          <w:sz w:val="24"/>
-          <w:szCs w:val="24"/>
+          <w:rFonts w:cstheme="minorHAnsi"/>
         </w:rPr>
         <w:t>es</w:t>
       </w:r>
       <w:r>
         <w:rPr>
-          <w:rFonts w:ascii="Times New Roman" w:hAnsi="Times New Roman" w:cs="Times New Roman"/>
-          <w:sz w:val="24"/>
-          <w:szCs w:val="24"/>
+          <w:rFonts w:cstheme="minorHAnsi"/>
         </w:rPr>
         <w:t>t pas ce à quoi je m’attendais.</w:t>
       </w:r>
       <w:r>
         <w:rPr>
-          <w:rFonts w:ascii="Times New Roman" w:hAnsi="Times New Roman" w:cs="Times New Roman"/>
-          <w:sz w:val="24"/>
-          <w:szCs w:val="24"/>
+          <w:rFonts w:cstheme="minorHAnsi"/>
         </w:rPr>
         <w:t xml:space="preserve"> </w:t>
       </w:r>
       <w:r>
         <w:rPr>
-          <w:rFonts w:ascii="Times New Roman" w:hAnsi="Times New Roman" w:cs="Times New Roman"/>
-          <w:sz w:val="24"/>
-          <w:szCs w:val="24"/>
+          <w:rFonts w:cstheme="minorHAnsi"/>
         </w:rPr>
         <w:t>Néanmoins</w:t>
       </w:r>
       <w:r>
         <w:rPr>
-          <w:rFonts w:ascii="Times New Roman" w:hAnsi="Times New Roman" w:cs="Times New Roman"/>
-          <w:sz w:val="24"/>
-          <w:szCs w:val="24"/>
+          <w:rFonts w:cstheme="minorHAnsi"/>
         </w:rPr>
         <w:t xml:space="preserve">, j’ai fois mon grand possible pour régler ces bugs de dernière minutes, mais j’ai dû venir à l’évidence et </w:t>
       </w:r>
       <w:r>
         <w:rPr>
-          <w:rFonts w:ascii="Times New Roman" w:hAnsi="Times New Roman" w:cs="Times New Roman"/>
-          <w:sz w:val="24"/>
-          <w:szCs w:val="24"/>
+          <w:rFonts w:cstheme="minorHAnsi"/>
         </w:rPr>
         <w:t>laisser le projet tel qu’il est.</w:t>
       </w:r>
@@ -459,80 +388,88 @@
         <w:spacing w:line="276" w:lineRule="auto"/>
         <w:jc w:val="both"/>
         <w:rPr>
-          <w:rFonts w:ascii="Times New Roman" w:hAnsi="Times New Roman" w:cs="Times New Roman"/>
-          <w:sz w:val="24"/>
-          <w:szCs w:val="24"/>
-        </w:rPr>
-      </w:pPr>
-      <w:r>
-        <w:rPr>
-          <w:rFonts w:ascii="Times New Roman" w:hAnsi="Times New Roman" w:cs="Times New Roman"/>
-          <w:sz w:val="24"/>
-          <w:szCs w:val="24"/>
+          <w:rFonts w:cstheme="minorHAnsi"/>
+        </w:rPr>
+      </w:pPr>
+      <w:r>
+        <w:rPr>
+          <w:rFonts w:cstheme="minorHAnsi"/>
         </w:rPr>
         <w:t xml:space="preserve">L’échéancier </w:t>
       </w:r>
       <w:r>
         <w:rPr>
-          <w:rFonts w:ascii="Times New Roman" w:hAnsi="Times New Roman" w:cs="Times New Roman"/>
-          <w:sz w:val="24"/>
-          <w:szCs w:val="24"/>
+          <w:rFonts w:cstheme="minorHAnsi"/>
         </w:rPr>
         <w:t xml:space="preserve">ne fut pas respecté à la lettre par l’équipe, mais je crois être celui qui s’en est servi le plus. </w:t>
       </w:r>
       <w:r>
         <w:rPr>
-          <w:rFonts w:ascii="Times New Roman" w:hAnsi="Times New Roman" w:cs="Times New Roman"/>
-          <w:sz w:val="24"/>
-          <w:szCs w:val="24"/>
+          <w:rFonts w:cstheme="minorHAnsi"/>
         </w:rPr>
         <w:t xml:space="preserve">Je l’utilisait plus comme une liste de choses à faire, plutôt </w:t>
       </w:r>
       <w:r>
         <w:rPr>
-          <w:rFonts w:ascii="Times New Roman" w:hAnsi="Times New Roman" w:cs="Times New Roman"/>
-          <w:sz w:val="24"/>
-          <w:szCs w:val="24"/>
+          <w:rFonts w:cstheme="minorHAnsi"/>
         </w:rPr>
         <w:t xml:space="preserve">que des dates de tombées </w:t>
       </w:r>
       <w:r>
         <w:rPr>
-          <w:rFonts w:ascii="Times New Roman" w:hAnsi="Times New Roman" w:cs="Times New Roman"/>
-          <w:sz w:val="24"/>
-          <w:szCs w:val="24"/>
+          <w:rFonts w:cstheme="minorHAnsi"/>
         </w:rPr>
         <w:t xml:space="preserve">strictes. </w:t>
       </w:r>
       <w:r>
         <w:rPr>
-          <w:rFonts w:ascii="Times New Roman" w:hAnsi="Times New Roman" w:cs="Times New Roman"/>
-          <w:sz w:val="24"/>
-          <w:szCs w:val="24"/>
-        </w:rPr>
-        <w:t xml:space="preserve">Mon attitude à changé vers la fin du projet : </w:t>
-      </w:r>
-      <w:r>
-        <w:rPr>
-          <w:rFonts w:ascii="Times New Roman" w:hAnsi="Times New Roman" w:cs="Times New Roman"/>
-          <w:sz w:val="24"/>
-          <w:szCs w:val="24"/>
+          <w:rFonts w:cstheme="minorHAnsi"/>
+        </w:rPr>
+        <w:t xml:space="preserve">Mon attitude </w:t>
+      </w:r>
+      <w:proofErr w:type="spellStart"/>
+      <w:r>
+        <w:rPr>
+          <w:rFonts w:cstheme="minorHAnsi"/>
+        </w:rPr>
+        <w:t>à</w:t>
+      </w:r>
+      <w:proofErr w:type="spellEnd"/>
+      <w:r>
+        <w:rPr>
+          <w:rFonts w:cstheme="minorHAnsi"/>
+        </w:rPr>
+        <w:t xml:space="preserve"> </w:t>
+      </w:r>
+      <w:proofErr w:type="spellStart"/>
+      <w:r>
+        <w:rPr>
+          <w:rFonts w:cstheme="minorHAnsi"/>
+        </w:rPr>
+        <w:t>changé</w:t>
+      </w:r>
+      <w:proofErr w:type="spellEnd"/>
+      <w:r>
+        <w:rPr>
+          <w:rFonts w:cstheme="minorHAnsi"/>
+        </w:rPr>
+        <w:t xml:space="preserve"> vers la fin du projet : </w:t>
+      </w:r>
+      <w:r>
+        <w:rPr>
+          <w:rFonts w:cstheme="minorHAnsi"/>
         </w:rPr>
         <w:t xml:space="preserve">nous devions intégrer certaines choses avant les tests utilisateurs afin d’avoir de la rétroaction adéquate sur les nouvelles fonctionnalités. Ainsi, nous utilisions l’échéancier comme une liste de choses primordiales à avoir intégrées avant </w:t>
       </w:r>
       <w:r>
         <w:rPr>
-          <w:rFonts w:ascii="Times New Roman" w:hAnsi="Times New Roman" w:cs="Times New Roman"/>
-          <w:sz w:val="24"/>
-          <w:szCs w:val="24"/>
+          <w:rFonts w:cstheme="minorHAnsi"/>
         </w:rPr>
         <w:t>de mettre le jeu en</w:t>
       </w:r>
       <w:r>
         <w:rPr>
-          <w:rFonts w:ascii="Times New Roman" w:hAnsi="Times New Roman" w:cs="Times New Roman"/>
-          <w:sz w:val="24"/>
-          <w:szCs w:val="24"/>
+          <w:rFonts w:cstheme="minorHAnsi"/>
         </w:rPr>
         <w:t>tre les mains des utilisateurs.</w:t>
       </w:r>
@@ -541,72 +478,96 @@
       <w:pPr>
         <w:jc w:val="both"/>
         <w:rPr>
-          <w:rFonts w:ascii="Times New Roman" w:hAnsi="Times New Roman" w:cs="Times New Roman"/>
-          <w:sz w:val="24"/>
-          <w:szCs w:val="24"/>
-        </w:rPr>
-      </w:pPr>
-      <w:r>
-        <w:rPr>
-          <w:rFonts w:ascii="Times New Roman" w:hAnsi="Times New Roman" w:cs="Times New Roman"/>
-          <w:sz w:val="24"/>
-          <w:szCs w:val="24"/>
+          <w:rFonts w:cstheme="minorHAnsi"/>
+        </w:rPr>
+      </w:pPr>
+      <w:r>
+        <w:rPr>
+          <w:rFonts w:cstheme="minorHAnsi"/>
         </w:rPr>
         <w:t xml:space="preserve">Je ne regrette pas du tout d’avoir eu Frédérique comme partenaire, et ce pour plusieurs raisons. </w:t>
       </w:r>
       <w:r>
         <w:rPr>
-          <w:rFonts w:ascii="Times New Roman" w:hAnsi="Times New Roman" w:cs="Times New Roman"/>
-          <w:sz w:val="24"/>
-          <w:szCs w:val="24"/>
-        </w:rPr>
-        <w:t xml:space="preserve">Elle est une personne attentive aux besoins des autres, et ce fut un atout de taille dans ce projet. En effet, notre motivation était parfois ébranlée, et ainsi le support de l’un et l’autre était nécéssaire au maintient de la production et du climat d’équipe. </w:t>
-      </w:r>
-      <w:r>
-        <w:rPr>
-          <w:rFonts w:ascii="Times New Roman" w:hAnsi="Times New Roman" w:cs="Times New Roman"/>
-          <w:sz w:val="24"/>
-          <w:szCs w:val="24"/>
+          <w:rFonts w:cstheme="minorHAnsi"/>
+        </w:rPr>
+        <w:t xml:space="preserve">Elle est une personne attentive aux besoins des autres, et ce fut un atout de taille dans ce projet. En effet, notre motivation était parfois ébranlée, et ainsi le support de l’un et l’autre était </w:t>
+      </w:r>
+      <w:proofErr w:type="spellStart"/>
+      <w:r>
+        <w:rPr>
+          <w:rFonts w:cstheme="minorHAnsi"/>
+        </w:rPr>
+        <w:t>nécéssaire</w:t>
+      </w:r>
+      <w:proofErr w:type="spellEnd"/>
+      <w:r>
+        <w:rPr>
+          <w:rFonts w:cstheme="minorHAnsi"/>
+        </w:rPr>
+        <w:t xml:space="preserve"> au </w:t>
+      </w:r>
+      <w:proofErr w:type="spellStart"/>
+      <w:r>
+        <w:rPr>
+          <w:rFonts w:cstheme="minorHAnsi"/>
+        </w:rPr>
+        <w:t>maintient</w:t>
+      </w:r>
+      <w:proofErr w:type="spellEnd"/>
+      <w:r>
+        <w:rPr>
+          <w:rFonts w:cstheme="minorHAnsi"/>
+        </w:rPr>
+        <w:t xml:space="preserve"> de la production et du climat d’équipe. </w:t>
+      </w:r>
+      <w:r>
+        <w:rPr>
+          <w:rFonts w:cstheme="minorHAnsi"/>
         </w:rPr>
         <w:t xml:space="preserve">De plus, la </w:t>
       </w:r>
       <w:r>
         <w:rPr>
-          <w:rFonts w:ascii="Times New Roman" w:hAnsi="Times New Roman" w:cs="Times New Roman"/>
-          <w:sz w:val="24"/>
-          <w:szCs w:val="24"/>
+          <w:rFonts w:cstheme="minorHAnsi"/>
         </w:rPr>
         <w:t>contribution de</w:t>
       </w:r>
       <w:r>
         <w:rPr>
-          <w:rFonts w:ascii="Times New Roman" w:hAnsi="Times New Roman" w:cs="Times New Roman"/>
-          <w:sz w:val="24"/>
-          <w:szCs w:val="24"/>
-        </w:rPr>
-        <w:t xml:space="preserve"> Frédérique, autant au niveau visue que conceptuel, </w:t>
-      </w:r>
-      <w:r>
-        <w:rPr>
-          <w:rFonts w:ascii="Times New Roman" w:hAnsi="Times New Roman" w:cs="Times New Roman"/>
-          <w:sz w:val="24"/>
-          <w:szCs w:val="24"/>
+          <w:rFonts w:cstheme="minorHAnsi"/>
+        </w:rPr>
+        <w:t xml:space="preserve"> Frédérique, autant au niveau </w:t>
+      </w:r>
+      <w:proofErr w:type="spellStart"/>
+      <w:r>
+        <w:rPr>
+          <w:rFonts w:cstheme="minorHAnsi"/>
+        </w:rPr>
+        <w:t>visue</w:t>
+      </w:r>
+      <w:proofErr w:type="spellEnd"/>
+      <w:r>
+        <w:rPr>
+          <w:rFonts w:cstheme="minorHAnsi"/>
+        </w:rPr>
+        <w:t xml:space="preserve"> que conceptuel, </w:t>
+      </w:r>
+      <w:r>
+        <w:rPr>
+          <w:rFonts w:cstheme="minorHAnsi"/>
         </w:rPr>
         <w:t xml:space="preserve">a un rôle immense à jouer dans la qualité finale du produit. </w:t>
       </w:r>
       <w:r>
         <w:rPr>
-          <w:rFonts w:ascii="Times New Roman" w:hAnsi="Times New Roman" w:cs="Times New Roman"/>
-          <w:sz w:val="24"/>
-          <w:szCs w:val="24"/>
+          <w:rFonts w:cstheme="minorHAnsi"/>
         </w:rPr>
         <w:t xml:space="preserve">Par-dessus tout, son suivi en dehors des cours </w:t>
       </w:r>
       <w:r>
         <w:rPr>
-          <w:rFonts w:ascii="Times New Roman" w:hAnsi="Times New Roman" w:cs="Times New Roman"/>
-          <w:sz w:val="24"/>
-          <w:szCs w:val="24"/>
+          <w:rFonts w:cstheme="minorHAnsi"/>
         </w:rPr>
         <w:t>fut un facteur décisif de la réussite du projet.</w:t>
       </w:r>
@@ -615,113 +576,85 @@
       <w:pPr>
         <w:jc w:val="both"/>
         <w:rPr>
-          <w:rFonts w:ascii="Times New Roman" w:hAnsi="Times New Roman" w:cs="Times New Roman"/>
-          <w:sz w:val="24"/>
-          <w:szCs w:val="24"/>
-        </w:rPr>
-      </w:pPr>
-      <w:r>
-        <w:rPr>
-          <w:rFonts w:ascii="Times New Roman" w:hAnsi="Times New Roman" w:cs="Times New Roman"/>
-          <w:sz w:val="24"/>
-          <w:szCs w:val="24"/>
+          <w:rFonts w:cstheme="minorHAnsi"/>
+        </w:rPr>
+      </w:pPr>
+      <w:r>
+        <w:rPr>
+          <w:rFonts w:cstheme="minorHAnsi"/>
         </w:rPr>
         <w:lastRenderedPageBreak/>
         <w:t xml:space="preserve">Le contrôle de la qualité semble être un travail ardu et des plus importants. </w:t>
       </w:r>
       <w:r>
         <w:rPr>
-          <w:rFonts w:ascii="Times New Roman" w:hAnsi="Times New Roman" w:cs="Times New Roman"/>
-          <w:sz w:val="24"/>
-          <w:szCs w:val="24"/>
+          <w:rFonts w:cstheme="minorHAnsi"/>
         </w:rPr>
         <w:t xml:space="preserve">En effet, </w:t>
       </w:r>
       <w:r>
         <w:rPr>
-          <w:rFonts w:ascii="Times New Roman" w:hAnsi="Times New Roman" w:cs="Times New Roman"/>
-          <w:sz w:val="24"/>
-          <w:szCs w:val="24"/>
+          <w:rFonts w:cstheme="minorHAnsi"/>
         </w:rPr>
         <w:t xml:space="preserve">ce processus </w:t>
       </w:r>
       <w:r>
         <w:rPr>
-          <w:rFonts w:ascii="Times New Roman" w:hAnsi="Times New Roman" w:cs="Times New Roman"/>
-          <w:sz w:val="24"/>
-          <w:szCs w:val="24"/>
+          <w:rFonts w:cstheme="minorHAnsi"/>
         </w:rPr>
         <w:t>sert à s’assurer de la qualité initiale et finale d’un projet</w:t>
       </w:r>
       <w:r>
         <w:rPr>
-          <w:rFonts w:ascii="Times New Roman" w:hAnsi="Times New Roman" w:cs="Times New Roman"/>
-          <w:sz w:val="24"/>
-          <w:szCs w:val="24"/>
+          <w:rFonts w:cstheme="minorHAnsi"/>
         </w:rPr>
         <w:t xml:space="preserve"> : autant un mauvais concept </w:t>
       </w:r>
       <w:r>
         <w:rPr>
-          <w:rFonts w:ascii="Times New Roman" w:hAnsi="Times New Roman" w:cs="Times New Roman"/>
-          <w:sz w:val="24"/>
-          <w:szCs w:val="24"/>
+          <w:rFonts w:cstheme="minorHAnsi"/>
         </w:rPr>
         <w:t xml:space="preserve">peut engendrer un produit catastrophique, autant </w:t>
       </w:r>
       <w:r>
         <w:rPr>
-          <w:rFonts w:ascii="Times New Roman" w:hAnsi="Times New Roman" w:cs="Times New Roman"/>
-          <w:sz w:val="24"/>
-          <w:szCs w:val="24"/>
+          <w:rFonts w:cstheme="minorHAnsi"/>
         </w:rPr>
         <w:t>une mauva</w:t>
       </w:r>
       <w:r>
         <w:rPr>
-          <w:rFonts w:ascii="Times New Roman" w:hAnsi="Times New Roman" w:cs="Times New Roman"/>
-          <w:sz w:val="24"/>
-          <w:szCs w:val="24"/>
+          <w:rFonts w:cstheme="minorHAnsi"/>
         </w:rPr>
         <w:t>ise gestion des ressources peut causer la mort d’un</w:t>
       </w:r>
       <w:r>
         <w:rPr>
-          <w:rFonts w:ascii="Times New Roman" w:hAnsi="Times New Roman" w:cs="Times New Roman"/>
-          <w:sz w:val="24"/>
-          <w:szCs w:val="24"/>
+          <w:rFonts w:cstheme="minorHAnsi"/>
         </w:rPr>
         <w:t xml:space="preserve"> produit fantastique</w:t>
       </w:r>
       <w:r>
         <w:rPr>
-          <w:rFonts w:ascii="Times New Roman" w:hAnsi="Times New Roman" w:cs="Times New Roman"/>
-          <w:sz w:val="24"/>
-          <w:szCs w:val="24"/>
+          <w:rFonts w:cstheme="minorHAnsi"/>
         </w:rPr>
         <w:t xml:space="preserve">. </w:t>
       </w:r>
       <w:r>
         <w:rPr>
-          <w:rFonts w:ascii="Times New Roman" w:hAnsi="Times New Roman" w:cs="Times New Roman"/>
-          <w:sz w:val="24"/>
-          <w:szCs w:val="24"/>
+          <w:rFonts w:cstheme="minorHAnsi"/>
         </w:rPr>
         <w:t xml:space="preserve">Dans cette optique, </w:t>
       </w:r>
       <w:r>
         <w:rPr>
-          <w:rFonts w:ascii="Times New Roman" w:hAnsi="Times New Roman" w:cs="Times New Roman"/>
-          <w:sz w:val="24"/>
-          <w:szCs w:val="24"/>
+          <w:rFonts w:cstheme="minorHAnsi"/>
         </w:rPr>
         <w:t xml:space="preserve">nous devions nous assurer que le jeu soit techniquement jouable, en plus de répondre aux besoins et aux attentes des joueurs. </w:t>
       </w:r>
       <w:r>
         <w:rPr>
-          <w:rFonts w:ascii="Times New Roman" w:hAnsi="Times New Roman" w:cs="Times New Roman"/>
-          <w:sz w:val="24"/>
-          <w:szCs w:val="24"/>
+          <w:rFonts w:cstheme="minorHAnsi"/>
         </w:rPr>
         <w:t>Je crois que cela fut fait, et bien fait.</w:t>
       </w:r>
@@ -730,56 +663,42 @@
       <w:pPr>
         <w:jc w:val="both"/>
         <w:rPr>
-          <w:rFonts w:ascii="Times New Roman" w:hAnsi="Times New Roman" w:cs="Times New Roman"/>
-          <w:sz w:val="24"/>
-          <w:szCs w:val="24"/>
-        </w:rPr>
-      </w:pPr>
-      <w:r>
-        <w:rPr>
-          <w:rFonts w:ascii="Times New Roman" w:hAnsi="Times New Roman" w:cs="Times New Roman"/>
-          <w:sz w:val="24"/>
-          <w:szCs w:val="24"/>
+          <w:rFonts w:cstheme="minorHAnsi"/>
+        </w:rPr>
+      </w:pPr>
+      <w:r>
+        <w:rPr>
+          <w:rFonts w:cstheme="minorHAnsi"/>
         </w:rPr>
         <w:t xml:space="preserve">Je crois qu’il faut être rigoureux dans sa démarche, établir et suivre un </w:t>
       </w:r>
       <w:r>
         <w:rPr>
-          <w:rFonts w:ascii="Times New Roman" w:hAnsi="Times New Roman" w:cs="Times New Roman"/>
-          <w:sz w:val="24"/>
-          <w:szCs w:val="24"/>
+          <w:rFonts w:cstheme="minorHAnsi"/>
         </w:rPr>
         <w:t>plan d’</w:t>
       </w:r>
       <w:r>
         <w:rPr>
-          <w:rFonts w:ascii="Times New Roman" w:hAnsi="Times New Roman" w:cs="Times New Roman"/>
-          <w:sz w:val="24"/>
-          <w:szCs w:val="24"/>
+          <w:rFonts w:cstheme="minorHAnsi"/>
         </w:rPr>
         <w:t xml:space="preserve">action, ainsi </w:t>
       </w:r>
       <w:r>
         <w:rPr>
-          <w:rFonts w:ascii="Times New Roman" w:hAnsi="Times New Roman" w:cs="Times New Roman"/>
-          <w:sz w:val="24"/>
-          <w:szCs w:val="24"/>
+          <w:rFonts w:cstheme="minorHAnsi"/>
         </w:rPr>
         <w:t xml:space="preserve">que </w:t>
       </w:r>
       <w:r>
         <w:rPr>
-          <w:rFonts w:ascii="Times New Roman" w:hAnsi="Times New Roman" w:cs="Times New Roman"/>
-          <w:sz w:val="24"/>
-          <w:szCs w:val="24"/>
+          <w:rFonts w:cstheme="minorHAnsi"/>
         </w:rPr>
         <w:t>toujours s’assu</w:t>
       </w:r>
       <w:r>
         <w:rPr>
-          <w:rFonts w:ascii="Times New Roman" w:hAnsi="Times New Roman" w:cs="Times New Roman"/>
-          <w:sz w:val="24"/>
-          <w:szCs w:val="24"/>
+          <w:rFonts w:cstheme="minorHAnsi"/>
         </w:rPr>
         <w:t>rer de la cohérence du produit.</w:t>
       </w:r>
@@ -788,92 +707,77 @@
       <w:pPr>
         <w:jc w:val="both"/>
         <w:rPr>
-          <w:rFonts w:ascii="Times New Roman" w:hAnsi="Times New Roman" w:cs="Times New Roman"/>
-          <w:sz w:val="24"/>
-          <w:szCs w:val="24"/>
-        </w:rPr>
-      </w:pPr>
-      <w:r>
-        <w:rPr>
-          <w:rFonts w:ascii="Times New Roman" w:hAnsi="Times New Roman" w:cs="Times New Roman"/>
-          <w:sz w:val="24"/>
-          <w:szCs w:val="24"/>
+          <w:rFonts w:cstheme="minorHAnsi"/>
+        </w:rPr>
+      </w:pPr>
+      <w:r>
+        <w:rPr>
+          <w:rFonts w:cstheme="minorHAnsi"/>
         </w:rPr>
         <w:t xml:space="preserve">Malheureusement, ce fut le manque de temps qui mit fin </w:t>
       </w:r>
-      <w:r>
-        <w:rPr>
-          <w:rFonts w:ascii="Times New Roman" w:hAnsi="Times New Roman" w:cs="Times New Roman"/>
-          <w:sz w:val="24"/>
-          <w:szCs w:val="24"/>
-        </w:rPr>
-        <w:t xml:space="preserve">prématurement au projet. Le jeu aurait bénéficier d’une à deux semaines de plus, mais il est temps de dire adieu. </w:t>
-      </w:r>
-      <w:r>
-        <w:rPr>
-          <w:rFonts w:ascii="Times New Roman" w:hAnsi="Times New Roman" w:cs="Times New Roman"/>
-          <w:sz w:val="24"/>
-          <w:szCs w:val="24"/>
+      <w:proofErr w:type="spellStart"/>
+      <w:r>
+        <w:rPr>
+          <w:rFonts w:cstheme="minorHAnsi"/>
+        </w:rPr>
+        <w:t>prématurement</w:t>
+      </w:r>
+      <w:proofErr w:type="spellEnd"/>
+      <w:r>
+        <w:rPr>
+          <w:rFonts w:cstheme="minorHAnsi"/>
+        </w:rPr>
+        <w:t xml:space="preserve"> au projet. Le jeu aurait bénéficier d’une à deux semaines de plus, mais il est temps de dire adieu. </w:t>
+      </w:r>
+      <w:r>
+        <w:rPr>
+          <w:rFonts w:cstheme="minorHAnsi"/>
         </w:rPr>
         <w:t>Je suis content</w:t>
       </w:r>
       <w:r>
         <w:rPr>
-          <w:rFonts w:ascii="Times New Roman" w:hAnsi="Times New Roman" w:cs="Times New Roman"/>
-          <w:sz w:val="24"/>
-          <w:szCs w:val="24"/>
+          <w:rFonts w:cstheme="minorHAnsi"/>
         </w:rPr>
         <w:t xml:space="preserve"> et fier</w:t>
       </w:r>
       <w:r>
         <w:rPr>
-          <w:rFonts w:ascii="Times New Roman" w:hAnsi="Times New Roman" w:cs="Times New Roman"/>
-          <w:sz w:val="24"/>
-          <w:szCs w:val="24"/>
+          <w:rFonts w:cstheme="minorHAnsi"/>
         </w:rPr>
         <w:t xml:space="preserve"> de ce que </w:t>
       </w:r>
       <w:r>
         <w:rPr>
-          <w:rFonts w:ascii="Times New Roman" w:hAnsi="Times New Roman" w:cs="Times New Roman"/>
-          <w:sz w:val="24"/>
-          <w:szCs w:val="24"/>
+          <w:rFonts w:cstheme="minorHAnsi"/>
         </w:rPr>
         <w:t>nous avons</w:t>
       </w:r>
       <w:r>
         <w:rPr>
-          <w:rFonts w:ascii="Times New Roman" w:hAnsi="Times New Roman" w:cs="Times New Roman"/>
-          <w:sz w:val="24"/>
-          <w:szCs w:val="24"/>
+          <w:rFonts w:cstheme="minorHAnsi"/>
         </w:rPr>
         <w:t xml:space="preserve"> </w:t>
       </w:r>
       <w:r>
         <w:rPr>
-          <w:rFonts w:ascii="Times New Roman" w:hAnsi="Times New Roman" w:cs="Times New Roman"/>
-          <w:sz w:val="24"/>
-          <w:szCs w:val="24"/>
+          <w:rFonts w:cstheme="minorHAnsi"/>
         </w:rPr>
         <w:t>fait</w:t>
       </w:r>
       <w:r>
         <w:rPr>
-          <w:rFonts w:ascii="Times New Roman" w:hAnsi="Times New Roman" w:cs="Times New Roman"/>
-          <w:sz w:val="24"/>
-          <w:szCs w:val="24"/>
+          <w:rFonts w:cstheme="minorHAnsi"/>
         </w:rPr>
         <w:t xml:space="preserve"> durant ces</w:t>
       </w:r>
       <w:r>
         <w:rPr>
-          <w:rFonts w:ascii="Times New Roman" w:hAnsi="Times New Roman" w:cs="Times New Roman"/>
-          <w:sz w:val="24"/>
-          <w:szCs w:val="24"/>
+          <w:rFonts w:cstheme="minorHAnsi"/>
         </w:rPr>
         <w:t xml:space="preserve"> 9 semaines.</w:t>
       </w:r>
-      <w:bookmarkStart w:id="0" w:name="_GoBack"/>
       <w:bookmarkEnd w:id="0"/>
     </w:p>
     <w:sectPr>
@@ -1106,6 +1010,7 @@
     <w:lsdException w:name="HTML Sample" w:semiHidden="1" w:unhideWhenUsed="1"/>
     <w:lsdException w:name="HTML Typewriter" w:semiHidden="1" w:unhideWhenUsed="1"/>
     <w:lsdException w:name="HTML Variable" w:semiHidden="1" w:unhideWhenUsed="1"/>
+    <w:lsdException w:name="Normal Table" w:semiHidden="1" w:unhideWhenUsed="1"/>
     <w:lsdException w:name="annotation subject" w:semiHidden="1" w:unhideWhenUsed="1"/>
     <w:lsdException w:name="No List" w:semiHidden="1" w:unhideWhenUsed="1"/>
     <w:lsdException w:name="Outline List 1" w:semiHidden="1" w:unhideWhenUsed="1"/>
@@ -1150,6 +1055,7 @@
     <w:lsdException w:name="Table Professional" w:semiHidden="1" w:unhideWhenUsed="1"/>
     <w:lsdException w:name="Table Subtle 1" w:semiHidden="1" w:unhideWhenUsed="1"/>
     <w:lsdException w:name="Table Subtle 2" w:semiHidden="1" w:unhideWhenUsed="1"/>
+    <w:lsdException w:name="Table Web 1" w:semiHidden="1" w:unhideWhenUsed="1"/>
     <w:lsdException w:name="Table Web 2" w:semiHidden="1" w:unhideWhenUsed="1"/>
     <w:lsdException w:name="Table Web 3" w:semiHidden="1" w:unhideWhenUsed="1"/>
     <w:lsdException w:name="Balloon Text" w:semiHidden="1" w:unhideWhenUsed="1"/>

</xml_diff>